<commit_message>
correcion de hoja demas
</commit_message>
<xml_diff>
--- a/boceto.docx
+++ b/boceto.docx
@@ -1,6 +1,6 @@
 
 <file path=word/document.xml><?xml version="1.0" encoding="utf-8"?>
-<w:document xmlns:wpc="http://schemas.microsoft.com/office/word/2010/wordprocessingCanvas" xmlns:cx="http://schemas.microsoft.com/office/drawing/2014/chartex" xmlns:cx1="http://schemas.microsoft.com/office/drawing/2015/9/8/chartex" xmlns:cx2="http://schemas.microsoft.com/office/drawing/2015/10/21/chartex" xmlns:cx3="http://schemas.microsoft.com/office/drawing/2016/5/9/chartex" xmlns:cx4="http://schemas.microsoft.com/office/drawing/2016/5/10/chartex" xmlns:cx5="http://schemas.microsoft.com/office/drawing/2016/5/11/chartex" xmlns:cx6="http://schemas.microsoft.com/office/drawing/2016/5/12/chartex" xmlns:cx7="http://schemas.microsoft.com/office/drawing/2016/5/13/chartex" xmlns:cx8="http://schemas.microsoft.com/office/drawing/2016/5/14/chartex" xmlns:mc="http://schemas.openxmlformats.org/markup-compatibility/2006" xmlns:aink="http://schemas.microsoft.com/office/drawing/2016/ink" xmlns:am3d="http://schemas.microsoft.com/office/drawing/2017/model3d" xmlns:o="urn:schemas-microsoft-com:office:office" xmlns:r="http://schemas.openxmlformats.org/officeDocument/2006/relationships" xmlns:m="http://schemas.openxmlformats.org/officeDocument/2006/math" xmlns:v="urn:schemas-microsoft-com:vml" xmlns:wp14="http://schemas.microsoft.com/office/word/2010/wordprocessingDrawing" xmlns:wp="http://schemas.openxmlformats.org/drawingml/2006/wordprocessingDrawing" xmlns:w10="urn:schemas-microsoft-com:office:word" xmlns:w="http://schemas.openxmlformats.org/wordprocessingml/2006/main" xmlns:w14="http://schemas.microsoft.com/office/word/2010/wordml" xmlns:w15="http://schemas.microsoft.com/office/word/2012/wordml" xmlns:w16cex="http://schemas.microsoft.com/office/word/2018/wordml/cex" xmlns:w16cid="http://schemas.microsoft.com/office/word/2016/wordml/cid" xmlns:w16="http://schemas.microsoft.com/office/word/2018/wordml" xmlns:w16se="http://schemas.microsoft.com/office/word/2015/wordml/symex" xmlns:wpg="http://schemas.microsoft.com/office/word/2010/wordprocessingGroup" xmlns:wpi="http://schemas.microsoft.com/office/word/2010/wordprocessingInk" xmlns:wne="http://schemas.microsoft.com/office/word/2006/wordml" xmlns:wps="http://schemas.microsoft.com/office/word/2010/wordprocessingShape" mc:Ignorable="w14 w15 w16se w16cid w16 w16cex wp14">
+<w:document xmlns:wpc="http://schemas.microsoft.com/office/word/2010/wordprocessingCanvas" xmlns:cx="http://schemas.microsoft.com/office/drawing/2014/chartex" xmlns:cx1="http://schemas.microsoft.com/office/drawing/2015/9/8/chartex" xmlns:cx2="http://schemas.microsoft.com/office/drawing/2015/10/21/chartex" xmlns:cx3="http://schemas.microsoft.com/office/drawing/2016/5/9/chartex" xmlns:cx4="http://schemas.microsoft.com/office/drawing/2016/5/10/chartex" xmlns:cx5="http://schemas.microsoft.com/office/drawing/2016/5/11/chartex" xmlns:cx6="http://schemas.microsoft.com/office/drawing/2016/5/12/chartex" xmlns:cx7="http://schemas.microsoft.com/office/drawing/2016/5/13/chartex" xmlns:cx8="http://schemas.microsoft.com/office/drawing/2016/5/14/chartex" xmlns:mc="http://schemas.openxmlformats.org/markup-compatibility/2006" xmlns:aink="http://schemas.microsoft.com/office/drawing/2016/ink" xmlns:am3d="http://schemas.microsoft.com/office/drawing/2017/model3d" xmlns:o="urn:schemas-microsoft-com:office:office" xmlns:r="http://schemas.openxmlformats.org/officeDocument/2006/relationships" xmlns:m="http://schemas.openxmlformats.org/officeDocument/2006/math" xmlns:v="urn:schemas-microsoft-com:vml" xmlns:wp14="http://schemas.microsoft.com/office/word/2010/wordprocessingDrawing" xmlns:wp="http://schemas.openxmlformats.org/drawingml/2006/wordprocessingDrawing" xmlns:w10="urn:schemas-microsoft-com:office:word" xmlns:w="http://schemas.openxmlformats.org/wordprocessingml/2006/main" xmlns:w14="http://schemas.microsoft.com/office/word/2010/wordml" xmlns:w15="http://schemas.microsoft.com/office/word/2012/wordml" xmlns:w16cex="http://schemas.microsoft.com/office/word/2018/wordml/cex" xmlns:w16cid="http://schemas.microsoft.com/office/word/2016/wordml/cid" xmlns:w16="http://schemas.microsoft.com/office/word/2018/wordml" xmlns:w16sdtdh="http://schemas.microsoft.com/office/word/2020/wordml/sdtdatahash" xmlns:w16se="http://schemas.microsoft.com/office/word/2015/wordml/symex" xmlns:wpg="http://schemas.microsoft.com/office/word/2010/wordprocessingGroup" xmlns:wpi="http://schemas.microsoft.com/office/word/2010/wordprocessingInk" xmlns:wne="http://schemas.microsoft.com/office/word/2006/wordml" xmlns:wps="http://schemas.microsoft.com/office/word/2010/wordprocessingShape" mc:Ignorable="w14 w15 w16se w16cid w16 w16cex w16sdtdh wp14">
   <w:body>
     <w:p>
       <w:pPr>
@@ -9,7 +9,7 @@
     </w:p>
     <w:sectPr>
       <w:pgSz w:w="12240" w:h="15840"/>
-      <w:pgMar w:top="238" w:right="244" w:bottom="244" w:left="238" w:header="57" w:footer="567" w:gutter="0"/>
+      <w:pgMar w:top="238" w:right="567" w:bottom="289" w:left="567" w:header="57" w:footer="567" w:gutter="0"/>
       <w:cols w:space="708"/>
       <w:docGrid w:linePitch="360"/>
     </w:sectPr>
@@ -18,7 +18,7 @@
 </file>
 
 <file path=word/endnotes.xml><?xml version="1.0" encoding="utf-8"?>
-<w:endnotes xmlns:wpc="http://schemas.microsoft.com/office/word/2010/wordprocessingCanvas" xmlns:cx="http://schemas.microsoft.com/office/drawing/2014/chartex" xmlns:cx1="http://schemas.microsoft.com/office/drawing/2015/9/8/chartex" xmlns:cx2="http://schemas.microsoft.com/office/drawing/2015/10/21/chartex" xmlns:cx3="http://schemas.microsoft.com/office/drawing/2016/5/9/chartex" xmlns:cx4="http://schemas.microsoft.com/office/drawing/2016/5/10/chartex" xmlns:cx5="http://schemas.microsoft.com/office/drawing/2016/5/11/chartex" xmlns:cx6="http://schemas.microsoft.com/office/drawing/2016/5/12/chartex" xmlns:cx7="http://schemas.microsoft.com/office/drawing/2016/5/13/chartex" xmlns:cx8="http://schemas.microsoft.com/office/drawing/2016/5/14/chartex" xmlns:mc="http://schemas.openxmlformats.org/markup-compatibility/2006" xmlns:aink="http://schemas.microsoft.com/office/drawing/2016/ink" xmlns:am3d="http://schemas.microsoft.com/office/drawing/2017/model3d" xmlns:o="urn:schemas-microsoft-com:office:office" xmlns:r="http://schemas.openxmlformats.org/officeDocument/2006/relationships" xmlns:m="http://schemas.openxmlformats.org/officeDocument/2006/math" xmlns:v="urn:schemas-microsoft-com:vml" xmlns:wp14="http://schemas.microsoft.com/office/word/2010/wordprocessingDrawing" xmlns:wp="http://schemas.openxmlformats.org/drawingml/2006/wordprocessingDrawing" xmlns:w10="urn:schemas-microsoft-com:office:word" xmlns:w="http://schemas.openxmlformats.org/wordprocessingml/2006/main" xmlns:w14="http://schemas.microsoft.com/office/word/2010/wordml" xmlns:w15="http://schemas.microsoft.com/office/word/2012/wordml" xmlns:w16cex="http://schemas.microsoft.com/office/word/2018/wordml/cex" xmlns:w16cid="http://schemas.microsoft.com/office/word/2016/wordml/cid" xmlns:w16="http://schemas.microsoft.com/office/word/2018/wordml" xmlns:w16se="http://schemas.microsoft.com/office/word/2015/wordml/symex" xmlns:wpg="http://schemas.microsoft.com/office/word/2010/wordprocessingGroup" xmlns:wpi="http://schemas.microsoft.com/office/word/2010/wordprocessingInk" xmlns:wne="http://schemas.microsoft.com/office/word/2006/wordml" xmlns:wps="http://schemas.microsoft.com/office/word/2010/wordprocessingShape" mc:Ignorable="w14 w15 w16se w16cid w16 w16cex wp14">
+<w:endnotes xmlns:wpc="http://schemas.microsoft.com/office/word/2010/wordprocessingCanvas" xmlns:cx="http://schemas.microsoft.com/office/drawing/2014/chartex" xmlns:cx1="http://schemas.microsoft.com/office/drawing/2015/9/8/chartex" xmlns:cx2="http://schemas.microsoft.com/office/drawing/2015/10/21/chartex" xmlns:cx3="http://schemas.microsoft.com/office/drawing/2016/5/9/chartex" xmlns:cx4="http://schemas.microsoft.com/office/drawing/2016/5/10/chartex" xmlns:cx5="http://schemas.microsoft.com/office/drawing/2016/5/11/chartex" xmlns:cx6="http://schemas.microsoft.com/office/drawing/2016/5/12/chartex" xmlns:cx7="http://schemas.microsoft.com/office/drawing/2016/5/13/chartex" xmlns:cx8="http://schemas.microsoft.com/office/drawing/2016/5/14/chartex" xmlns:mc="http://schemas.openxmlformats.org/markup-compatibility/2006" xmlns:aink="http://schemas.microsoft.com/office/drawing/2016/ink" xmlns:am3d="http://schemas.microsoft.com/office/drawing/2017/model3d" xmlns:o="urn:schemas-microsoft-com:office:office" xmlns:r="http://schemas.openxmlformats.org/officeDocument/2006/relationships" xmlns:m="http://schemas.openxmlformats.org/officeDocument/2006/math" xmlns:v="urn:schemas-microsoft-com:vml" xmlns:wp14="http://schemas.microsoft.com/office/word/2010/wordprocessingDrawing" xmlns:wp="http://schemas.openxmlformats.org/drawingml/2006/wordprocessingDrawing" xmlns:w10="urn:schemas-microsoft-com:office:word" xmlns:w="http://schemas.openxmlformats.org/wordprocessingml/2006/main" xmlns:w14="http://schemas.microsoft.com/office/word/2010/wordml" xmlns:w15="http://schemas.microsoft.com/office/word/2012/wordml" xmlns:w16cex="http://schemas.microsoft.com/office/word/2018/wordml/cex" xmlns:w16cid="http://schemas.microsoft.com/office/word/2016/wordml/cid" xmlns:w16="http://schemas.microsoft.com/office/word/2018/wordml" xmlns:w16sdtdh="http://schemas.microsoft.com/office/word/2020/wordml/sdtdatahash" xmlns:w16se="http://schemas.microsoft.com/office/word/2015/wordml/symex" xmlns:wpg="http://schemas.microsoft.com/office/word/2010/wordprocessingGroup" xmlns:wpi="http://schemas.microsoft.com/office/word/2010/wordprocessingInk" xmlns:wne="http://schemas.microsoft.com/office/word/2006/wordml" xmlns:wps="http://schemas.microsoft.com/office/word/2010/wordprocessingShape" mc:Ignorable="w14 w15 w16se w16cid w16 w16cex w16sdtdh wp14">
   <w:endnote w:type="separator" w:id="-1">
     <w:p>
       <w:pPr>
@@ -43,7 +43,7 @@
 </file>
 
 <file path=word/footnotes.xml><?xml version="1.0" encoding="utf-8"?>
-<w:footnotes xmlns:wpc="http://schemas.microsoft.com/office/word/2010/wordprocessingCanvas" xmlns:cx="http://schemas.microsoft.com/office/drawing/2014/chartex" xmlns:cx1="http://schemas.microsoft.com/office/drawing/2015/9/8/chartex" xmlns:cx2="http://schemas.microsoft.com/office/drawing/2015/10/21/chartex" xmlns:cx3="http://schemas.microsoft.com/office/drawing/2016/5/9/chartex" xmlns:cx4="http://schemas.microsoft.com/office/drawing/2016/5/10/chartex" xmlns:cx5="http://schemas.microsoft.com/office/drawing/2016/5/11/chartex" xmlns:cx6="http://schemas.microsoft.com/office/drawing/2016/5/12/chartex" xmlns:cx7="http://schemas.microsoft.com/office/drawing/2016/5/13/chartex" xmlns:cx8="http://schemas.microsoft.com/office/drawing/2016/5/14/chartex" xmlns:mc="http://schemas.openxmlformats.org/markup-compatibility/2006" xmlns:aink="http://schemas.microsoft.com/office/drawing/2016/ink" xmlns:am3d="http://schemas.microsoft.com/office/drawing/2017/model3d" xmlns:o="urn:schemas-microsoft-com:office:office" xmlns:r="http://schemas.openxmlformats.org/officeDocument/2006/relationships" xmlns:m="http://schemas.openxmlformats.org/officeDocument/2006/math" xmlns:v="urn:schemas-microsoft-com:vml" xmlns:wp14="http://schemas.microsoft.com/office/word/2010/wordprocessingDrawing" xmlns:wp="http://schemas.openxmlformats.org/drawingml/2006/wordprocessingDrawing" xmlns:w10="urn:schemas-microsoft-com:office:word" xmlns:w="http://schemas.openxmlformats.org/wordprocessingml/2006/main" xmlns:w14="http://schemas.microsoft.com/office/word/2010/wordml" xmlns:w15="http://schemas.microsoft.com/office/word/2012/wordml" xmlns:w16cex="http://schemas.microsoft.com/office/word/2018/wordml/cex" xmlns:w16cid="http://schemas.microsoft.com/office/word/2016/wordml/cid" xmlns:w16="http://schemas.microsoft.com/office/word/2018/wordml" xmlns:w16se="http://schemas.microsoft.com/office/word/2015/wordml/symex" xmlns:wpg="http://schemas.microsoft.com/office/word/2010/wordprocessingGroup" xmlns:wpi="http://schemas.microsoft.com/office/word/2010/wordprocessingInk" xmlns:wne="http://schemas.microsoft.com/office/word/2006/wordml" xmlns:wps="http://schemas.microsoft.com/office/word/2010/wordprocessingShape" mc:Ignorable="w14 w15 w16se w16cid w16 w16cex wp14">
+<w:footnotes xmlns:wpc="http://schemas.microsoft.com/office/word/2010/wordprocessingCanvas" xmlns:cx="http://schemas.microsoft.com/office/drawing/2014/chartex" xmlns:cx1="http://schemas.microsoft.com/office/drawing/2015/9/8/chartex" xmlns:cx2="http://schemas.microsoft.com/office/drawing/2015/10/21/chartex" xmlns:cx3="http://schemas.microsoft.com/office/drawing/2016/5/9/chartex" xmlns:cx4="http://schemas.microsoft.com/office/drawing/2016/5/10/chartex" xmlns:cx5="http://schemas.microsoft.com/office/drawing/2016/5/11/chartex" xmlns:cx6="http://schemas.microsoft.com/office/drawing/2016/5/12/chartex" xmlns:cx7="http://schemas.microsoft.com/office/drawing/2016/5/13/chartex" xmlns:cx8="http://schemas.microsoft.com/office/drawing/2016/5/14/chartex" xmlns:mc="http://schemas.openxmlformats.org/markup-compatibility/2006" xmlns:aink="http://schemas.microsoft.com/office/drawing/2016/ink" xmlns:am3d="http://schemas.microsoft.com/office/drawing/2017/model3d" xmlns:o="urn:schemas-microsoft-com:office:office" xmlns:r="http://schemas.openxmlformats.org/officeDocument/2006/relationships" xmlns:m="http://schemas.openxmlformats.org/officeDocument/2006/math" xmlns:v="urn:schemas-microsoft-com:vml" xmlns:wp14="http://schemas.microsoft.com/office/word/2010/wordprocessingDrawing" xmlns:wp="http://schemas.openxmlformats.org/drawingml/2006/wordprocessingDrawing" xmlns:w10="urn:schemas-microsoft-com:office:word" xmlns:w="http://schemas.openxmlformats.org/wordprocessingml/2006/main" xmlns:w14="http://schemas.microsoft.com/office/word/2010/wordml" xmlns:w15="http://schemas.microsoft.com/office/word/2012/wordml" xmlns:w16cex="http://schemas.microsoft.com/office/word/2018/wordml/cex" xmlns:w16cid="http://schemas.microsoft.com/office/word/2016/wordml/cid" xmlns:w16="http://schemas.microsoft.com/office/word/2018/wordml" xmlns:w16sdtdh="http://schemas.microsoft.com/office/word/2020/wordml/sdtdatahash" xmlns:w16se="http://schemas.microsoft.com/office/word/2015/wordml/symex" xmlns:wpg="http://schemas.microsoft.com/office/word/2010/wordprocessingGroup" xmlns:wpi="http://schemas.microsoft.com/office/word/2010/wordprocessingInk" xmlns:wne="http://schemas.microsoft.com/office/word/2006/wordml" xmlns:wps="http://schemas.microsoft.com/office/word/2010/wordprocessingShape" mc:Ignorable="w14 w15 w16se w16cid w16 w16cex w16sdtdh wp14">
   <w:footnote w:type="separator" w:id="-1">
     <w:p>
       <w:pPr>
@@ -68,7 +68,7 @@
 </file>
 
 <file path=word/styles.xml><?xml version="1.0" encoding="utf-8"?>
-<w:styles xmlns:mc="http://schemas.openxmlformats.org/markup-compatibility/2006" xmlns:r="http://schemas.openxmlformats.org/officeDocument/2006/relationships" xmlns:w="http://schemas.openxmlformats.org/wordprocessingml/2006/main" xmlns:w14="http://schemas.microsoft.com/office/word/2010/wordml" xmlns:w15="http://schemas.microsoft.com/office/word/2012/wordml" xmlns:w16cex="http://schemas.microsoft.com/office/word/2018/wordml/cex" xmlns:w16cid="http://schemas.microsoft.com/office/word/2016/wordml/cid" xmlns:w16="http://schemas.microsoft.com/office/word/2018/wordml" xmlns:w16se="http://schemas.microsoft.com/office/word/2015/wordml/symex" mc:Ignorable="w14 w15 w16se w16cid w16 w16cex">
+<w:styles xmlns:mc="http://schemas.openxmlformats.org/markup-compatibility/2006" xmlns:r="http://schemas.openxmlformats.org/officeDocument/2006/relationships" xmlns:w="http://schemas.openxmlformats.org/wordprocessingml/2006/main" xmlns:w14="http://schemas.microsoft.com/office/word/2010/wordml" xmlns:w15="http://schemas.microsoft.com/office/word/2012/wordml" xmlns:w16cex="http://schemas.microsoft.com/office/word/2018/wordml/cex" xmlns:w16cid="http://schemas.microsoft.com/office/word/2016/wordml/cid" xmlns:w16="http://schemas.microsoft.com/office/word/2018/wordml" xmlns:w16sdtdh="http://schemas.microsoft.com/office/word/2020/wordml/sdtdatahash" xmlns:w16se="http://schemas.microsoft.com/office/word/2015/wordml/symex" mc:Ignorable="w14 w15 w16se w16cid w16 w16cex w16sdtdh">
   <w:docDefaults>
     <w:rPrDefault>
       <w:rPr>
@@ -466,13 +466,13 @@
     <w:name w:val="Normal"/>
     <w:qFormat/>
   </w:style>
-  <w:style w:type="character" w:default="1" w:styleId="Fuentedeprrafopredeter">
+  <w:style w:type="character" w:default="1" w:styleId="DefaultParagraphFont">
     <w:name w:val="Default Paragraph Font"/>
     <w:uiPriority w:val="1"/>
     <w:semiHidden/>
     <w:unhideWhenUsed/>
   </w:style>
-  <w:style w:type="table" w:default="1" w:styleId="Tablanormal">
+  <w:style w:type="table" w:default="1" w:styleId="TableNormal">
     <w:name w:val="Normal Table"/>
     <w:uiPriority w:val="99"/>
     <w:semiHidden/>
@@ -487,16 +487,16 @@
       </w:tblCellMar>
     </w:tblPr>
   </w:style>
-  <w:style w:type="numbering" w:default="1" w:styleId="Sinlista">
+  <w:style w:type="numbering" w:default="1" w:styleId="NoList">
     <w:name w:val="No List"/>
     <w:uiPriority w:val="99"/>
     <w:semiHidden/>
     <w:unhideWhenUsed/>
   </w:style>
-  <w:style w:type="paragraph" w:styleId="Encabezado">
+  <w:style w:type="paragraph" w:styleId="Header">
     <w:name w:val="header"/>
     <w:basedOn w:val="Normal"/>
-    <w:link w:val="EncabezadoCar"/>
+    <w:link w:val="HeaderChar"/>
     <w:uiPriority w:val="99"/>
     <w:unhideWhenUsed/>
     <w:rsid w:val="00CB40AC"/>
@@ -508,17 +508,17 @@
       <w:spacing w:after="0" w:line="240" w:lineRule="auto"/>
     </w:pPr>
   </w:style>
-  <w:style w:type="character" w:customStyle="1" w:styleId="EncabezadoCar">
-    <w:name w:val="Encabezado Car"/>
-    <w:basedOn w:val="Fuentedeprrafopredeter"/>
-    <w:link w:val="Encabezado"/>
+  <w:style w:type="character" w:customStyle="1" w:styleId="HeaderChar">
+    <w:name w:val="Header Char"/>
+    <w:basedOn w:val="DefaultParagraphFont"/>
+    <w:link w:val="Header"/>
     <w:uiPriority w:val="99"/>
     <w:rsid w:val="00CB40AC"/>
   </w:style>
-  <w:style w:type="paragraph" w:styleId="Piedepgina">
+  <w:style w:type="paragraph" w:styleId="Footer">
     <w:name w:val="footer"/>
     <w:basedOn w:val="Normal"/>
-    <w:link w:val="PiedepginaCar"/>
+    <w:link w:val="FooterChar"/>
     <w:uiPriority w:val="99"/>
     <w:unhideWhenUsed/>
     <w:rsid w:val="00CB40AC"/>
@@ -530,10 +530,10 @@
       <w:spacing w:after="0" w:line="240" w:lineRule="auto"/>
     </w:pPr>
   </w:style>
-  <w:style w:type="character" w:customStyle="1" w:styleId="PiedepginaCar">
-    <w:name w:val="Pie de página Car"/>
-    <w:basedOn w:val="Fuentedeprrafopredeter"/>
-    <w:link w:val="Piedepgina"/>
+  <w:style w:type="character" w:customStyle="1" w:styleId="FooterChar">
+    <w:name w:val="Footer Char"/>
+    <w:basedOn w:val="DefaultParagraphFont"/>
+    <w:link w:val="Footer"/>
     <w:uiPriority w:val="99"/>
     <w:rsid w:val="00CB40AC"/>
   </w:style>

</xml_diff>